<commit_message>
commit initial code to be finished up for upcoming 0.2.5.x official release
</commit_message>
<xml_diff>
--- a/DotNetVaultQuickStart/DotNetVault Quick Start Guide Linux Rider 2019.3.1 -- (Amazon Linux).docx
+++ b/DotNetVaultQuickStart/DotNetVault Quick Start Guide Linux Rider 2019.3.1 -- (Amazon Linux).docx
@@ -1,6 +1,6 @@
 
 <file path=word/document.xml><?xml version="1.0" encoding="utf-8"?>
-<w:document xmlns:wpc="http://schemas.microsoft.com/office/word/2010/wordprocessingCanvas" xmlns:cx="http://schemas.microsoft.com/office/drawing/2014/chartex" xmlns:cx1="http://schemas.microsoft.com/office/drawing/2015/9/8/chartex" xmlns:cx2="http://schemas.microsoft.com/office/drawing/2015/10/21/chartex" xmlns:cx3="http://schemas.microsoft.com/office/drawing/2016/5/9/chartex" xmlns:cx4="http://schemas.microsoft.com/office/drawing/2016/5/10/chartex" xmlns:cx5="http://schemas.microsoft.com/office/drawing/2016/5/11/chartex" xmlns:cx6="http://schemas.microsoft.com/office/drawing/2016/5/12/chartex" xmlns:cx7="http://schemas.microsoft.com/office/drawing/2016/5/13/chartex" xmlns:cx8="http://schemas.microsoft.com/office/drawing/2016/5/14/chartex" xmlns:mc="http://schemas.openxmlformats.org/markup-compatibility/2006" xmlns:aink="http://schemas.microsoft.com/office/drawing/2016/ink" xmlns:am3d="http://schemas.microsoft.com/office/drawing/2017/model3d" xmlns:o="urn:schemas-microsoft-com:office:office" xmlns:r="http://schemas.openxmlformats.org/officeDocument/2006/relationships" xmlns:m="http://schemas.openxmlformats.org/officeDocument/2006/math" xmlns:v="urn:schemas-microsoft-com:vml" xmlns:wp14="http://schemas.microsoft.com/office/word/2010/wordprocessingDrawing" xmlns:wp="http://schemas.openxmlformats.org/drawingml/2006/wordprocessingDrawing" xmlns:w10="urn:schemas-microsoft-com:office:word" xmlns:w="http://schemas.openxmlformats.org/wordprocessingml/2006/main" xmlns:w14="http://schemas.microsoft.com/office/word/2010/wordml" xmlns:w15="http://schemas.microsoft.com/office/word/2012/wordml" xmlns:w16cid="http://schemas.microsoft.com/office/word/2016/wordml/cid" xmlns:w16se="http://schemas.microsoft.com/office/word/2015/wordml/symex" xmlns:wpg="http://schemas.microsoft.com/office/word/2010/wordprocessingGroup" xmlns:wpi="http://schemas.microsoft.com/office/word/2010/wordprocessingInk" xmlns:wne="http://schemas.microsoft.com/office/word/2006/wordml" xmlns:wps="http://schemas.microsoft.com/office/word/2010/wordprocessingShape" mc:Ignorable="w14 w15 w16se w16cid wp14">
+<w:document xmlns:wpc="http://schemas.microsoft.com/office/word/2010/wordprocessingCanvas" xmlns:cx="http://schemas.microsoft.com/office/drawing/2014/chartex" xmlns:cx1="http://schemas.microsoft.com/office/drawing/2015/9/8/chartex" xmlns:cx2="http://schemas.microsoft.com/office/drawing/2015/10/21/chartex" xmlns:cx3="http://schemas.microsoft.com/office/drawing/2016/5/9/chartex" xmlns:cx4="http://schemas.microsoft.com/office/drawing/2016/5/10/chartex" xmlns:cx5="http://schemas.microsoft.com/office/drawing/2016/5/11/chartex" xmlns:cx6="http://schemas.microsoft.com/office/drawing/2016/5/12/chartex" xmlns:cx7="http://schemas.microsoft.com/office/drawing/2016/5/13/chartex" xmlns:cx8="http://schemas.microsoft.com/office/drawing/2016/5/14/chartex" xmlns:mc="http://schemas.openxmlformats.org/markup-compatibility/2006" xmlns:aink="http://schemas.microsoft.com/office/drawing/2016/ink" xmlns:am3d="http://schemas.microsoft.com/office/drawing/2017/model3d" xmlns:o="urn:schemas-microsoft-com:office:office" xmlns:r="http://schemas.openxmlformats.org/officeDocument/2006/relationships" xmlns:m="http://schemas.openxmlformats.org/officeDocument/2006/math" xmlns:v="urn:schemas-microsoft-com:vml" xmlns:wp14="http://schemas.microsoft.com/office/word/2010/wordprocessingDrawing" xmlns:wp="http://schemas.openxmlformats.org/drawingml/2006/wordprocessingDrawing" xmlns:w10="urn:schemas-microsoft-com:office:word" xmlns:w="http://schemas.openxmlformats.org/wordprocessingml/2006/main" xmlns:w14="http://schemas.microsoft.com/office/word/2010/wordml" xmlns:w15="http://schemas.microsoft.com/office/word/2012/wordml" xmlns:w16cex="http://schemas.microsoft.com/office/word/2018/wordml/cex" xmlns:w16cid="http://schemas.microsoft.com/office/word/2016/wordml/cid" xmlns:w16="http://schemas.microsoft.com/office/word/2018/wordml" xmlns:w16se="http://schemas.microsoft.com/office/word/2015/wordml/symex" xmlns:wpg="http://schemas.microsoft.com/office/word/2010/wordprocessingGroup" xmlns:wpi="http://schemas.microsoft.com/office/word/2010/wordprocessingInk" xmlns:wne="http://schemas.microsoft.com/office/word/2006/wordml" xmlns:wps="http://schemas.microsoft.com/office/word/2010/wordprocessingShape" mc:Ignorable="w14 w15 w16se w16cid w16 w16cex wp14">
   <w:body>
     <w:p>
       <w:pPr>
@@ -290,7 +290,25 @@
         <w:t>Panel, make sure “Prerelease” is checked, select the latest version</w:t>
       </w:r>
       <w:r>
-        <w:t xml:space="preserve"> (0.1.4.1-beta or later)</w:t>
+        <w:t xml:space="preserve"> (0.</w:t>
+      </w:r>
+      <w:r>
+        <w:t>2</w:t>
+      </w:r>
+      <w:r>
+        <w:t>.</w:t>
+      </w:r>
+      <w:r>
+        <w:t>5</w:t>
+      </w:r>
+      <w:r>
+        <w:t>.</w:t>
+      </w:r>
+      <w:r>
+        <w:t>x</w:t>
+      </w:r>
+      <w:r>
+        <w:t xml:space="preserve"> or later)</w:t>
       </w:r>
       <w:r>
         <w:t xml:space="preserve"> of DotNetVault, then click the plus button.  Choose “Yes” in the confirmation dialog.</w:t>
@@ -1293,10 +1311,7 @@
         <w:t>UsingMandatory</w:t>
       </w:r>
       <w:r>
-        <w:t xml:space="preserve"> </w:t>
-      </w:r>
-      <w:r>
-        <w:t>attribute</w:t>
+        <w:t xml:space="preserve"> attribute</w:t>
       </w:r>
       <w:r>
         <w:t>)</w:t>
@@ -1927,10 +1942,10 @@
           <w:noProof/>
         </w:rPr>
         <w:drawing>
-          <wp:inline distT="0" distB="0" distL="0" distR="0" wp14:anchorId="47182155" wp14:editId="7F2A2EAE">
+          <wp:inline distT="0" distB="0" distL="0" distR="0" wp14:anchorId="189E77FF" wp14:editId="126E30E1">
             <wp:extent cx="5669446" cy="1612828"/>
             <wp:effectExtent l="0" t="0" r="7620" b="6985"/>
-            <wp:docPr id="17" name="Picture 17"/>
+            <wp:docPr id="4" name="Picture 4"/>
             <wp:cNvGraphicFramePr>
               <a:graphicFrameLocks xmlns:a="http://schemas.openxmlformats.org/drawingml/2006/main" noChangeAspect="1"/>
             </wp:cNvGraphicFramePr>
@@ -2346,10 +2361,10 @@
             <v:path o:extrusionok="f" gradientshapeok="t" o:connecttype="rect"/>
             <o:lock v:ext="edit" aspectratio="t"/>
           </v:shapetype>
-          <v:shape id="_x0000_i1044" type="#_x0000_t75" style="width:473.4pt;height:98.4pt" o:ole="">
+          <v:shape id="_x0000_i1025" type="#_x0000_t75" style="width:473.25pt;height:98.5pt" o:ole="">
             <v:imagedata r:id="rId23" o:title=""/>
           </v:shape>
-          <o:OLEObject Type="Embed" ProgID="Word.Document.12" ShapeID="_x0000_i1044" DrawAspect="Content" ObjectID="_1642061334" r:id="rId24">
+          <o:OLEObject Type="Embed" ProgID="Word.Document.12" ShapeID="_x0000_i1025" DrawAspect="Content" ObjectID="_1661705330" r:id="rId24">
             <o:FieldCodes>\s</o:FieldCodes>
           </o:OLEObject>
         </w:object>
@@ -2414,10 +2429,10 @@
       </w:pPr>
       <w:r>
         <w:object w:dxaOrig="8250" w:dyaOrig="2235" w14:anchorId="3AF2DCD2">
-          <v:shape id="_x0000_i1059" type="#_x0000_t75" style="width:412.45pt;height:111.75pt" o:ole="">
+          <v:shape id="_x0000_i1026" type="#_x0000_t75" style="width:412.5pt;height:111.75pt" o:ole="">
             <v:imagedata r:id="rId25" o:title=""/>
           </v:shape>
-          <o:OLEObject Type="Embed" ProgID="Word.Document.12" ShapeID="_x0000_i1059" DrawAspect="Content" ObjectID="_1642061335" r:id="rId26">
+          <o:OLEObject Type="Embed" ProgID="Word.Document.12" ShapeID="_x0000_i1026" DrawAspect="Content" ObjectID="_1661705331" r:id="rId26">
             <o:FieldCodes>\s</o:FieldCodes>
           </o:OLEObject>
         </w:object>
@@ -2529,10 +2544,10 @@
       </w:pPr>
       <w:r>
         <w:object w:dxaOrig="9360" w:dyaOrig="1874" w14:anchorId="638C3E13">
-          <v:shape id="_x0000_i1027" type="#_x0000_t75" style="width:468.15pt;height:93.5pt" o:ole="">
+          <v:shape id="_x0000_i1027" type="#_x0000_t75" style="width:468pt;height:93.5pt" o:ole="">
             <v:imagedata r:id="rId27" o:title=""/>
           </v:shape>
-          <o:OLEObject Type="Embed" ProgID="Word.Document.12" ShapeID="_x0000_i1027" DrawAspect="Content" ObjectID="_1642061336" r:id="rId28">
+          <o:OLEObject Type="Embed" ProgID="Word.Document.12" ShapeID="_x0000_i1027" DrawAspect="Content" ObjectID="_1661705332" r:id="rId28">
             <o:FieldCodes>\s</o:FieldCodes>
           </o:OLEObject>
         </w:object>
@@ -2585,10 +2600,10 @@
       </w:pPr>
       <w:r>
         <w:object w:dxaOrig="9795" w:dyaOrig="4810" w14:anchorId="196B886C">
-          <v:shape id="_x0000_i1028" type="#_x0000_t75" style="width:490.3pt;height:240.45pt" o:ole="">
+          <v:shape id="_x0000_i1028" type="#_x0000_t75" style="width:490.25pt;height:240.5pt" o:ole="">
             <v:imagedata r:id="rId29" o:title=""/>
           </v:shape>
-          <o:OLEObject Type="Embed" ProgID="Word.Document.12" ShapeID="_x0000_i1028" DrawAspect="Content" ObjectID="_1642061337" r:id="rId30">
+          <o:OLEObject Type="Embed" ProgID="Word.Document.12" ShapeID="_x0000_i1028" DrawAspect="Content" ObjectID="_1661705333" r:id="rId30">
             <o:FieldCodes>\s</o:FieldCodes>
           </o:OLEObject>
         </w:object>
@@ -2649,10 +2664,10 @@
       </w:pPr>
       <w:r>
         <w:object w:dxaOrig="9360" w:dyaOrig="2623" w14:anchorId="67A954C4">
-          <v:shape id="_x0000_i1029" type="#_x0000_t75" style="width:468.15pt;height:130.95pt" o:ole="">
+          <v:shape id="_x0000_i1029" type="#_x0000_t75" style="width:468pt;height:131pt" o:ole="">
             <v:imagedata r:id="rId31" o:title=""/>
           </v:shape>
-          <o:OLEObject Type="Embed" ProgID="Word.Document.12" ShapeID="_x0000_i1029" DrawAspect="Content" ObjectID="_1642061338" r:id="rId32">
+          <o:OLEObject Type="Embed" ProgID="Word.Document.12" ShapeID="_x0000_i1029" DrawAspect="Content" ObjectID="_1661705334" r:id="rId32">
             <o:FieldCodes>\s</o:FieldCodes>
           </o:OLEObject>
         </w:object>
@@ -2808,8 +2823,6 @@
           <w:numId w:val="1"/>
         </w:numPr>
       </w:pPr>
-      <w:bookmarkStart w:id="5" w:name="_GoBack"/>
-      <w:bookmarkEnd w:id="5"/>
       <w:r>
         <w:t xml:space="preserve">The </w:t>
       </w:r>
@@ -2841,7 +2854,7 @@
 </file>
 
 <file path=word/endnotes.xml><?xml version="1.0" encoding="utf-8"?>
-<w:endnotes xmlns:wpc="http://schemas.microsoft.com/office/word/2010/wordprocessingCanvas" xmlns:cx="http://schemas.microsoft.com/office/drawing/2014/chartex" xmlns:cx1="http://schemas.microsoft.com/office/drawing/2015/9/8/chartex" xmlns:cx2="http://schemas.microsoft.com/office/drawing/2015/10/21/chartex" xmlns:cx3="http://schemas.microsoft.com/office/drawing/2016/5/9/chartex" xmlns:cx4="http://schemas.microsoft.com/office/drawing/2016/5/10/chartex" xmlns:cx5="http://schemas.microsoft.com/office/drawing/2016/5/11/chartex" xmlns:cx6="http://schemas.microsoft.com/office/drawing/2016/5/12/chartex" xmlns:cx7="http://schemas.microsoft.com/office/drawing/2016/5/13/chartex" xmlns:cx8="http://schemas.microsoft.com/office/drawing/2016/5/14/chartex" xmlns:mc="http://schemas.openxmlformats.org/markup-compatibility/2006" xmlns:aink="http://schemas.microsoft.com/office/drawing/2016/ink" xmlns:am3d="http://schemas.microsoft.com/office/drawing/2017/model3d" xmlns:o="urn:schemas-microsoft-com:office:office" xmlns:r="http://schemas.openxmlformats.org/officeDocument/2006/relationships" xmlns:m="http://schemas.openxmlformats.org/officeDocument/2006/math" xmlns:v="urn:schemas-microsoft-com:vml" xmlns:wp14="http://schemas.microsoft.com/office/word/2010/wordprocessingDrawing" xmlns:wp="http://schemas.openxmlformats.org/drawingml/2006/wordprocessingDrawing" xmlns:w10="urn:schemas-microsoft-com:office:word" xmlns:w="http://schemas.openxmlformats.org/wordprocessingml/2006/main" xmlns:w14="http://schemas.microsoft.com/office/word/2010/wordml" xmlns:w15="http://schemas.microsoft.com/office/word/2012/wordml" xmlns:w16cid="http://schemas.microsoft.com/office/word/2016/wordml/cid" xmlns:w16se="http://schemas.microsoft.com/office/word/2015/wordml/symex" xmlns:wpg="http://schemas.microsoft.com/office/word/2010/wordprocessingGroup" xmlns:wpi="http://schemas.microsoft.com/office/word/2010/wordprocessingInk" xmlns:wne="http://schemas.microsoft.com/office/word/2006/wordml" xmlns:wps="http://schemas.microsoft.com/office/word/2010/wordprocessingShape" mc:Ignorable="w14 w15 w16se w16cid wp14">
+<w:endnotes xmlns:wpc="http://schemas.microsoft.com/office/word/2010/wordprocessingCanvas" xmlns:cx="http://schemas.microsoft.com/office/drawing/2014/chartex" xmlns:cx1="http://schemas.microsoft.com/office/drawing/2015/9/8/chartex" xmlns:cx2="http://schemas.microsoft.com/office/drawing/2015/10/21/chartex" xmlns:cx3="http://schemas.microsoft.com/office/drawing/2016/5/9/chartex" xmlns:cx4="http://schemas.microsoft.com/office/drawing/2016/5/10/chartex" xmlns:cx5="http://schemas.microsoft.com/office/drawing/2016/5/11/chartex" xmlns:cx6="http://schemas.microsoft.com/office/drawing/2016/5/12/chartex" xmlns:cx7="http://schemas.microsoft.com/office/drawing/2016/5/13/chartex" xmlns:cx8="http://schemas.microsoft.com/office/drawing/2016/5/14/chartex" xmlns:mc="http://schemas.openxmlformats.org/markup-compatibility/2006" xmlns:aink="http://schemas.microsoft.com/office/drawing/2016/ink" xmlns:am3d="http://schemas.microsoft.com/office/drawing/2017/model3d" xmlns:o="urn:schemas-microsoft-com:office:office" xmlns:r="http://schemas.openxmlformats.org/officeDocument/2006/relationships" xmlns:m="http://schemas.openxmlformats.org/officeDocument/2006/math" xmlns:v="urn:schemas-microsoft-com:vml" xmlns:wp14="http://schemas.microsoft.com/office/word/2010/wordprocessingDrawing" xmlns:wp="http://schemas.openxmlformats.org/drawingml/2006/wordprocessingDrawing" xmlns:w10="urn:schemas-microsoft-com:office:word" xmlns:w="http://schemas.openxmlformats.org/wordprocessingml/2006/main" xmlns:w14="http://schemas.microsoft.com/office/word/2010/wordml" xmlns:w15="http://schemas.microsoft.com/office/word/2012/wordml" xmlns:w16cex="http://schemas.microsoft.com/office/word/2018/wordml/cex" xmlns:w16cid="http://schemas.microsoft.com/office/word/2016/wordml/cid" xmlns:w16="http://schemas.microsoft.com/office/word/2018/wordml" xmlns:w16se="http://schemas.microsoft.com/office/word/2015/wordml/symex" xmlns:wpg="http://schemas.microsoft.com/office/word/2010/wordprocessingGroup" xmlns:wpi="http://schemas.microsoft.com/office/word/2010/wordprocessingInk" xmlns:wne="http://schemas.microsoft.com/office/word/2006/wordml" xmlns:wps="http://schemas.microsoft.com/office/word/2010/wordprocessingShape" mc:Ignorable="w14 w15 w16se w16cid w16 w16cex wp14">
   <w:endnote w:type="separator" w:id="-1">
     <w:p>
       <w:pPr>
@@ -2866,7 +2879,7 @@
 </file>
 
 <file path=word/footnotes.xml><?xml version="1.0" encoding="utf-8"?>
-<w:footnotes xmlns:wpc="http://schemas.microsoft.com/office/word/2010/wordprocessingCanvas" xmlns:cx="http://schemas.microsoft.com/office/drawing/2014/chartex" xmlns:cx1="http://schemas.microsoft.com/office/drawing/2015/9/8/chartex" xmlns:cx2="http://schemas.microsoft.com/office/drawing/2015/10/21/chartex" xmlns:cx3="http://schemas.microsoft.com/office/drawing/2016/5/9/chartex" xmlns:cx4="http://schemas.microsoft.com/office/drawing/2016/5/10/chartex" xmlns:cx5="http://schemas.microsoft.com/office/drawing/2016/5/11/chartex" xmlns:cx6="http://schemas.microsoft.com/office/drawing/2016/5/12/chartex" xmlns:cx7="http://schemas.microsoft.com/office/drawing/2016/5/13/chartex" xmlns:cx8="http://schemas.microsoft.com/office/drawing/2016/5/14/chartex" xmlns:mc="http://schemas.openxmlformats.org/markup-compatibility/2006" xmlns:aink="http://schemas.microsoft.com/office/drawing/2016/ink" xmlns:am3d="http://schemas.microsoft.com/office/drawing/2017/model3d" xmlns:o="urn:schemas-microsoft-com:office:office" xmlns:r="http://schemas.openxmlformats.org/officeDocument/2006/relationships" xmlns:m="http://schemas.openxmlformats.org/officeDocument/2006/math" xmlns:v="urn:schemas-microsoft-com:vml" xmlns:wp14="http://schemas.microsoft.com/office/word/2010/wordprocessingDrawing" xmlns:wp="http://schemas.openxmlformats.org/drawingml/2006/wordprocessingDrawing" xmlns:w10="urn:schemas-microsoft-com:office:word" xmlns:w="http://schemas.openxmlformats.org/wordprocessingml/2006/main" xmlns:w14="http://schemas.microsoft.com/office/word/2010/wordml" xmlns:w15="http://schemas.microsoft.com/office/word/2012/wordml" xmlns:w16cid="http://schemas.microsoft.com/office/word/2016/wordml/cid" xmlns:w16se="http://schemas.microsoft.com/office/word/2015/wordml/symex" xmlns:wpg="http://schemas.microsoft.com/office/word/2010/wordprocessingGroup" xmlns:wpi="http://schemas.microsoft.com/office/word/2010/wordprocessingInk" xmlns:wne="http://schemas.microsoft.com/office/word/2006/wordml" xmlns:wps="http://schemas.microsoft.com/office/word/2010/wordprocessingShape" mc:Ignorable="w14 w15 w16se w16cid wp14">
+<w:footnotes xmlns:wpc="http://schemas.microsoft.com/office/word/2010/wordprocessingCanvas" xmlns:cx="http://schemas.microsoft.com/office/drawing/2014/chartex" xmlns:cx1="http://schemas.microsoft.com/office/drawing/2015/9/8/chartex" xmlns:cx2="http://schemas.microsoft.com/office/drawing/2015/10/21/chartex" xmlns:cx3="http://schemas.microsoft.com/office/drawing/2016/5/9/chartex" xmlns:cx4="http://schemas.microsoft.com/office/drawing/2016/5/10/chartex" xmlns:cx5="http://schemas.microsoft.com/office/drawing/2016/5/11/chartex" xmlns:cx6="http://schemas.microsoft.com/office/drawing/2016/5/12/chartex" xmlns:cx7="http://schemas.microsoft.com/office/drawing/2016/5/13/chartex" xmlns:cx8="http://schemas.microsoft.com/office/drawing/2016/5/14/chartex" xmlns:mc="http://schemas.openxmlformats.org/markup-compatibility/2006" xmlns:aink="http://schemas.microsoft.com/office/drawing/2016/ink" xmlns:am3d="http://schemas.microsoft.com/office/drawing/2017/model3d" xmlns:o="urn:schemas-microsoft-com:office:office" xmlns:r="http://schemas.openxmlformats.org/officeDocument/2006/relationships" xmlns:m="http://schemas.openxmlformats.org/officeDocument/2006/math" xmlns:v="urn:schemas-microsoft-com:vml" xmlns:wp14="http://schemas.microsoft.com/office/word/2010/wordprocessingDrawing" xmlns:wp="http://schemas.openxmlformats.org/drawingml/2006/wordprocessingDrawing" xmlns:w10="urn:schemas-microsoft-com:office:word" xmlns:w="http://schemas.openxmlformats.org/wordprocessingml/2006/main" xmlns:w14="http://schemas.microsoft.com/office/word/2010/wordml" xmlns:w15="http://schemas.microsoft.com/office/word/2012/wordml" xmlns:w16cex="http://schemas.microsoft.com/office/word/2018/wordml/cex" xmlns:w16cid="http://schemas.microsoft.com/office/word/2016/wordml/cid" xmlns:w16="http://schemas.microsoft.com/office/word/2018/wordml" xmlns:w16se="http://schemas.microsoft.com/office/word/2015/wordml/symex" xmlns:wpg="http://schemas.microsoft.com/office/word/2010/wordprocessingGroup" xmlns:wpi="http://schemas.microsoft.com/office/word/2010/wordprocessingInk" xmlns:wne="http://schemas.microsoft.com/office/word/2006/wordml" xmlns:wps="http://schemas.microsoft.com/office/word/2010/wordprocessingShape" mc:Ignorable="w14 w15 w16se w16cid w16 w16cex wp14">
   <w:footnote w:type="separator" w:id="-1">
     <w:p>
       <w:pPr>
@@ -2891,7 +2904,7 @@
 </file>
 
 <file path=word/header1.xml><?xml version="1.0" encoding="utf-8"?>
-<w:hdr xmlns:wpc="http://schemas.microsoft.com/office/word/2010/wordprocessingCanvas" xmlns:cx="http://schemas.microsoft.com/office/drawing/2014/chartex" xmlns:cx1="http://schemas.microsoft.com/office/drawing/2015/9/8/chartex" xmlns:cx2="http://schemas.microsoft.com/office/drawing/2015/10/21/chartex" xmlns:cx3="http://schemas.microsoft.com/office/drawing/2016/5/9/chartex" xmlns:cx4="http://schemas.microsoft.com/office/drawing/2016/5/10/chartex" xmlns:cx5="http://schemas.microsoft.com/office/drawing/2016/5/11/chartex" xmlns:cx6="http://schemas.microsoft.com/office/drawing/2016/5/12/chartex" xmlns:cx7="http://schemas.microsoft.com/office/drawing/2016/5/13/chartex" xmlns:cx8="http://schemas.microsoft.com/office/drawing/2016/5/14/chartex" xmlns:mc="http://schemas.openxmlformats.org/markup-compatibility/2006" xmlns:aink="http://schemas.microsoft.com/office/drawing/2016/ink" xmlns:am3d="http://schemas.microsoft.com/office/drawing/2017/model3d" xmlns:o="urn:schemas-microsoft-com:office:office" xmlns:r="http://schemas.openxmlformats.org/officeDocument/2006/relationships" xmlns:m="http://schemas.openxmlformats.org/officeDocument/2006/math" xmlns:v="urn:schemas-microsoft-com:vml" xmlns:wp14="http://schemas.microsoft.com/office/word/2010/wordprocessingDrawing" xmlns:wp="http://schemas.openxmlformats.org/drawingml/2006/wordprocessingDrawing" xmlns:w10="urn:schemas-microsoft-com:office:word" xmlns:w="http://schemas.openxmlformats.org/wordprocessingml/2006/main" xmlns:w14="http://schemas.microsoft.com/office/word/2010/wordml" xmlns:w15="http://schemas.microsoft.com/office/word/2012/wordml" xmlns:w16cid="http://schemas.microsoft.com/office/word/2016/wordml/cid" xmlns:w16se="http://schemas.microsoft.com/office/word/2015/wordml/symex" xmlns:wpg="http://schemas.microsoft.com/office/word/2010/wordprocessingGroup" xmlns:wpi="http://schemas.microsoft.com/office/word/2010/wordprocessingInk" xmlns:wne="http://schemas.microsoft.com/office/word/2006/wordml" xmlns:wps="http://schemas.microsoft.com/office/word/2010/wordprocessingShape" mc:Ignorable="w14 w15 w16se w16cid wp14">
+<w:hdr xmlns:wpc="http://schemas.microsoft.com/office/word/2010/wordprocessingCanvas" xmlns:cx="http://schemas.microsoft.com/office/drawing/2014/chartex" xmlns:cx1="http://schemas.microsoft.com/office/drawing/2015/9/8/chartex" xmlns:cx2="http://schemas.microsoft.com/office/drawing/2015/10/21/chartex" xmlns:cx3="http://schemas.microsoft.com/office/drawing/2016/5/9/chartex" xmlns:cx4="http://schemas.microsoft.com/office/drawing/2016/5/10/chartex" xmlns:cx5="http://schemas.microsoft.com/office/drawing/2016/5/11/chartex" xmlns:cx6="http://schemas.microsoft.com/office/drawing/2016/5/12/chartex" xmlns:cx7="http://schemas.microsoft.com/office/drawing/2016/5/13/chartex" xmlns:cx8="http://schemas.microsoft.com/office/drawing/2016/5/14/chartex" xmlns:mc="http://schemas.openxmlformats.org/markup-compatibility/2006" xmlns:aink="http://schemas.microsoft.com/office/drawing/2016/ink" xmlns:am3d="http://schemas.microsoft.com/office/drawing/2017/model3d" xmlns:o="urn:schemas-microsoft-com:office:office" xmlns:r="http://schemas.openxmlformats.org/officeDocument/2006/relationships" xmlns:m="http://schemas.openxmlformats.org/officeDocument/2006/math" xmlns:v="urn:schemas-microsoft-com:vml" xmlns:wp14="http://schemas.microsoft.com/office/word/2010/wordprocessingDrawing" xmlns:wp="http://schemas.openxmlformats.org/drawingml/2006/wordprocessingDrawing" xmlns:w10="urn:schemas-microsoft-com:office:word" xmlns:w="http://schemas.openxmlformats.org/wordprocessingml/2006/main" xmlns:w14="http://schemas.microsoft.com/office/word/2010/wordml" xmlns:w15="http://schemas.microsoft.com/office/word/2012/wordml" xmlns:w16cex="http://schemas.microsoft.com/office/word/2018/wordml/cex" xmlns:w16cid="http://schemas.microsoft.com/office/word/2016/wordml/cid" xmlns:w16="http://schemas.microsoft.com/office/word/2018/wordml" xmlns:w16se="http://schemas.microsoft.com/office/word/2015/wordml/symex" xmlns:wpg="http://schemas.microsoft.com/office/word/2010/wordprocessingGroup" xmlns:wpi="http://schemas.microsoft.com/office/word/2010/wordprocessingInk" xmlns:wne="http://schemas.microsoft.com/office/word/2006/wordml" xmlns:wps="http://schemas.microsoft.com/office/word/2010/wordprocessingShape" mc:Ignorable="w14 w15 w16se w16cid w16 w16cex wp14">
   <w:p>
     <w:pPr>
       <w:pStyle w:val="Header"/>
@@ -2904,7 +2917,7 @@
 </file>
 
 <file path=word/numbering.xml><?xml version="1.0" encoding="utf-8"?>
-<w:numbering xmlns:wpc="http://schemas.microsoft.com/office/word/2010/wordprocessingCanvas" xmlns:cx="http://schemas.microsoft.com/office/drawing/2014/chartex" xmlns:cx1="http://schemas.microsoft.com/office/drawing/2015/9/8/chartex" xmlns:cx2="http://schemas.microsoft.com/office/drawing/2015/10/21/chartex" xmlns:cx3="http://schemas.microsoft.com/office/drawing/2016/5/9/chartex" xmlns:cx4="http://schemas.microsoft.com/office/drawing/2016/5/10/chartex" xmlns:cx5="http://schemas.microsoft.com/office/drawing/2016/5/11/chartex" xmlns:cx6="http://schemas.microsoft.com/office/drawing/2016/5/12/chartex" xmlns:cx7="http://schemas.microsoft.com/office/drawing/2016/5/13/chartex" xmlns:cx8="http://schemas.microsoft.com/office/drawing/2016/5/14/chartex" xmlns:mc="http://schemas.openxmlformats.org/markup-compatibility/2006" xmlns:aink="http://schemas.microsoft.com/office/drawing/2016/ink" xmlns:am3d="http://schemas.microsoft.com/office/drawing/2017/model3d" xmlns:o="urn:schemas-microsoft-com:office:office" xmlns:r="http://schemas.openxmlformats.org/officeDocument/2006/relationships" xmlns:m="http://schemas.openxmlformats.org/officeDocument/2006/math" xmlns:v="urn:schemas-microsoft-com:vml" xmlns:wp14="http://schemas.microsoft.com/office/word/2010/wordprocessingDrawing" xmlns:wp="http://schemas.openxmlformats.org/drawingml/2006/wordprocessingDrawing" xmlns:w10="urn:schemas-microsoft-com:office:word" xmlns:w="http://schemas.openxmlformats.org/wordprocessingml/2006/main" xmlns:w14="http://schemas.microsoft.com/office/word/2010/wordml" xmlns:w15="http://schemas.microsoft.com/office/word/2012/wordml" xmlns:w16cid="http://schemas.microsoft.com/office/word/2016/wordml/cid" xmlns:w16se="http://schemas.microsoft.com/office/word/2015/wordml/symex" xmlns:wpg="http://schemas.microsoft.com/office/word/2010/wordprocessingGroup" xmlns:wpi="http://schemas.microsoft.com/office/word/2010/wordprocessingInk" xmlns:wne="http://schemas.microsoft.com/office/word/2006/wordml" xmlns:wps="http://schemas.microsoft.com/office/word/2010/wordprocessingShape" mc:Ignorable="w14 w15 w16se w16cid wp14">
+<w:numbering xmlns:wpc="http://schemas.microsoft.com/office/word/2010/wordprocessingCanvas" xmlns:cx="http://schemas.microsoft.com/office/drawing/2014/chartex" xmlns:cx1="http://schemas.microsoft.com/office/drawing/2015/9/8/chartex" xmlns:cx2="http://schemas.microsoft.com/office/drawing/2015/10/21/chartex" xmlns:cx3="http://schemas.microsoft.com/office/drawing/2016/5/9/chartex" xmlns:cx4="http://schemas.microsoft.com/office/drawing/2016/5/10/chartex" xmlns:cx5="http://schemas.microsoft.com/office/drawing/2016/5/11/chartex" xmlns:cx6="http://schemas.microsoft.com/office/drawing/2016/5/12/chartex" xmlns:cx7="http://schemas.microsoft.com/office/drawing/2016/5/13/chartex" xmlns:cx8="http://schemas.microsoft.com/office/drawing/2016/5/14/chartex" xmlns:mc="http://schemas.openxmlformats.org/markup-compatibility/2006" xmlns:aink="http://schemas.microsoft.com/office/drawing/2016/ink" xmlns:am3d="http://schemas.microsoft.com/office/drawing/2017/model3d" xmlns:o="urn:schemas-microsoft-com:office:office" xmlns:r="http://schemas.openxmlformats.org/officeDocument/2006/relationships" xmlns:m="http://schemas.openxmlformats.org/officeDocument/2006/math" xmlns:v="urn:schemas-microsoft-com:vml" xmlns:wp14="http://schemas.microsoft.com/office/word/2010/wordprocessingDrawing" xmlns:wp="http://schemas.openxmlformats.org/drawingml/2006/wordprocessingDrawing" xmlns:w10="urn:schemas-microsoft-com:office:word" xmlns:w="http://schemas.openxmlformats.org/wordprocessingml/2006/main" xmlns:w14="http://schemas.microsoft.com/office/word/2010/wordml" xmlns:w15="http://schemas.microsoft.com/office/word/2012/wordml" xmlns:w16cex="http://schemas.microsoft.com/office/word/2018/wordml/cex" xmlns:w16cid="http://schemas.microsoft.com/office/word/2016/wordml/cid" xmlns:w16="http://schemas.microsoft.com/office/word/2018/wordml" xmlns:w16se="http://schemas.microsoft.com/office/word/2015/wordml/symex" xmlns:wpg="http://schemas.microsoft.com/office/word/2010/wordprocessingGroup" xmlns:wpi="http://schemas.microsoft.com/office/word/2010/wordprocessingInk" xmlns:wne="http://schemas.microsoft.com/office/word/2006/wordml" xmlns:wps="http://schemas.microsoft.com/office/word/2010/wordprocessingShape" mc:Ignorable="w14 w15 w16se w16cid w16 w16cex wp14">
   <w:abstractNum w:abstractNumId="0" w15:restartNumberingAfterBreak="0">
     <w:nsid w:val="42950D34"/>
     <w:multiLevelType w:val="hybridMultilevel"/>
@@ -3096,7 +3109,7 @@
 </file>
 
 <file path=word/styles.xml><?xml version="1.0" encoding="utf-8"?>
-<w:styles xmlns:mc="http://schemas.openxmlformats.org/markup-compatibility/2006" xmlns:r="http://schemas.openxmlformats.org/officeDocument/2006/relationships" xmlns:w="http://schemas.openxmlformats.org/wordprocessingml/2006/main" xmlns:w14="http://schemas.microsoft.com/office/word/2010/wordml" xmlns:w15="http://schemas.microsoft.com/office/word/2012/wordml" xmlns:w16cid="http://schemas.microsoft.com/office/word/2016/wordml/cid" xmlns:w16se="http://schemas.microsoft.com/office/word/2015/wordml/symex" mc:Ignorable="w14 w15 w16se w16cid">
+<w:styles xmlns:mc="http://schemas.openxmlformats.org/markup-compatibility/2006" xmlns:r="http://schemas.openxmlformats.org/officeDocument/2006/relationships" xmlns:w="http://schemas.openxmlformats.org/wordprocessingml/2006/main" xmlns:w14="http://schemas.microsoft.com/office/word/2010/wordml" xmlns:w15="http://schemas.microsoft.com/office/word/2012/wordml" xmlns:w16cex="http://schemas.microsoft.com/office/word/2018/wordml/cex" xmlns:w16cid="http://schemas.microsoft.com/office/word/2016/wordml/cid" xmlns:w16="http://schemas.microsoft.com/office/word/2018/wordml" xmlns:w16se="http://schemas.microsoft.com/office/word/2015/wordml/symex" mc:Ignorable="w14 w15 w16se w16cid w16 w16cex">
   <w:docDefaults>
     <w:rPrDefault>
       <w:rPr>

</xml_diff>